<commit_message>
Update Main Practical Assignment Report - alegestor.docx
</commit_message>
<xml_diff>
--- a/Practica Final/Main Practical Assignment Report - alegestor.docx
+++ b/Practica Final/Main Practical Assignment Report - alegestor.docx
@@ -16,7 +16,7 @@
           <w:color w:val="231F20"/>
           <w:sz w:val="144"/>
           <w:szCs w:val="52"/>
-          <w:lang w:bidi="en-US"/>
+          <w:lang w:val="es-ES" w:bidi="en-US"/>
         </w:rPr>
       </w:pPr>
       <w:r>
@@ -925,7 +925,7 @@
           <w:color w:val="231F20"/>
           <w:sz w:val="128"/>
           <w:szCs w:val="128"/>
-          <w:lang w:bidi="en-US"/>
+          <w:lang w:val="es-ES" w:bidi="en-US"/>
         </w:rPr>
         <w:t>AI</w:t>
       </w:r>
@@ -942,7 +942,7 @@
           <w:color w:val="7CA655"/>
           <w:sz w:val="18"/>
           <w:szCs w:val="16"/>
-          <w:lang w:bidi="en-US"/>
+          <w:lang w:val="es-ES" w:bidi="en-US"/>
         </w:rPr>
       </w:pPr>
     </w:p>
@@ -958,7 +958,7 @@
           <w:color w:val="231F20"/>
           <w:sz w:val="18"/>
           <w:szCs w:val="16"/>
-          <w:lang w:bidi="en-US"/>
+          <w:lang w:val="es-ES" w:bidi="en-US"/>
         </w:rPr>
       </w:pPr>
     </w:p>
@@ -974,7 +974,7 @@
           <w:color w:val="231F20"/>
           <w:sz w:val="18"/>
           <w:szCs w:val="16"/>
-          <w:lang w:bidi="en-US"/>
+          <w:lang w:val="es-ES" w:bidi="en-US"/>
         </w:rPr>
       </w:pPr>
     </w:p>
@@ -990,7 +990,7 @@
           <w:color w:val="231F20"/>
           <w:sz w:val="18"/>
           <w:szCs w:val="16"/>
-          <w:lang w:bidi="en-US"/>
+          <w:lang w:val="es-ES" w:bidi="en-US"/>
         </w:rPr>
       </w:pPr>
     </w:p>
@@ -1006,7 +1006,7 @@
           <w:color w:val="231F20"/>
           <w:sz w:val="18"/>
           <w:szCs w:val="16"/>
-          <w:lang w:bidi="en-US"/>
+          <w:lang w:val="es-ES" w:bidi="en-US"/>
         </w:rPr>
       </w:pPr>
     </w:p>
@@ -1022,7 +1022,7 @@
           <w:color w:val="231F20"/>
           <w:sz w:val="18"/>
           <w:szCs w:val="16"/>
-          <w:lang w:bidi="en-US"/>
+          <w:lang w:val="es-ES" w:bidi="en-US"/>
         </w:rPr>
       </w:pPr>
     </w:p>
@@ -1038,7 +1038,7 @@
           <w:color w:val="231F20"/>
           <w:sz w:val="18"/>
           <w:szCs w:val="16"/>
-          <w:lang w:bidi="en-US"/>
+          <w:lang w:val="es-ES" w:bidi="en-US"/>
         </w:rPr>
       </w:pPr>
     </w:p>
@@ -1054,7 +1054,7 @@
           <w:color w:val="231F20"/>
           <w:sz w:val="18"/>
           <w:szCs w:val="16"/>
-          <w:lang w:bidi="en-US"/>
+          <w:lang w:val="es-ES" w:bidi="en-US"/>
         </w:rPr>
       </w:pPr>
     </w:p>
@@ -1070,7 +1070,7 @@
           <w:color w:val="231F20"/>
           <w:sz w:val="18"/>
           <w:szCs w:val="16"/>
-          <w:lang w:bidi="en-US"/>
+          <w:lang w:val="es-ES" w:bidi="en-US"/>
         </w:rPr>
       </w:pPr>
     </w:p>
@@ -1088,7 +1088,7 @@
           <w:color w:val="231F20"/>
           <w:sz w:val="80"/>
           <w:szCs w:val="80"/>
-          <w:lang w:bidi="en-US"/>
+          <w:lang w:val="es-ES" w:bidi="en-US"/>
         </w:rPr>
       </w:pPr>
       <w:r>
@@ -1100,7 +1100,7 @@
           <w:color w:val="231F20"/>
           <w:sz w:val="80"/>
           <w:szCs w:val="80"/>
-          <w:lang w:bidi="en-US"/>
+          <w:lang w:val="es-ES" w:bidi="en-US"/>
         </w:rPr>
         <w:t>Genetic algorithyms –</w:t>
       </w:r>
@@ -1120,7 +1120,7 @@
           <w:color w:val="231F20"/>
           <w:sz w:val="80"/>
           <w:szCs w:val="80"/>
-          <w:lang w:bidi="en-US"/>
+          <w:lang w:val="es-ES" w:bidi="en-US"/>
         </w:rPr>
       </w:pPr>
       <w:r>
@@ -1132,7 +1132,7 @@
           <w:color w:val="231F20"/>
           <w:sz w:val="80"/>
           <w:szCs w:val="80"/>
-          <w:lang w:bidi="en-US"/>
+          <w:lang w:val="es-ES" w:bidi="en-US"/>
         </w:rPr>
         <w:t xml:space="preserve"> Knapsack Problem</w:t>
       </w:r>
@@ -1151,7 +1151,7 @@
           <w:color w:val="231F20"/>
           <w:sz w:val="96"/>
           <w:szCs w:val="96"/>
-          <w:lang w:bidi="en-US"/>
+          <w:lang w:val="es-ES" w:bidi="en-US"/>
         </w:rPr>
       </w:pPr>
     </w:p>
@@ -1167,7 +1167,7 @@
           <w:color w:val="231F20"/>
           <w:sz w:val="48"/>
           <w:szCs w:val="48"/>
-          <w:lang w:bidi="en-US"/>
+          <w:lang w:val="es-ES" w:bidi="en-US"/>
         </w:rPr>
       </w:pPr>
       <w:r>
@@ -1177,7 +1177,7 @@
           <w:color w:val="231F20"/>
           <w:sz w:val="48"/>
           <w:szCs w:val="48"/>
-          <w:lang w:bidi="en-US"/>
+          <w:lang w:val="es-ES" w:bidi="en-US"/>
         </w:rPr>
         <w:t>Author: Alejandro Manuel Gestoso Torres</w:t>
       </w:r>
@@ -1194,7 +1194,7 @@
           <w:color w:val="231F20"/>
           <w:sz w:val="48"/>
           <w:szCs w:val="48"/>
-          <w:lang w:bidi="en-US"/>
+          <w:lang w:val="es-ES" w:bidi="en-US"/>
         </w:rPr>
       </w:pPr>
       <w:r>
@@ -1204,7 +1204,7 @@
           <w:color w:val="231F20"/>
           <w:sz w:val="48"/>
           <w:szCs w:val="48"/>
-          <w:lang w:bidi="en-US"/>
+          <w:lang w:val="es-ES" w:bidi="en-US"/>
         </w:rPr>
         <w:t>Professor: Agustín Riscos Núñez</w:t>
       </w:r>
@@ -1257,6 +1257,12 @@
     </w:p>
     <w:sdt>
       <w:sdtPr>
+        <w:rPr>
+          <w:rFonts w:asciiTheme="minorHAnsi" w:eastAsiaTheme="minorHAnsi" w:hAnsiTheme="minorHAnsi" w:cstheme="minorBidi"/>
+          <w:color w:val="auto"/>
+          <w:sz w:val="22"/>
+          <w:szCs w:val="22"/>
+        </w:rPr>
         <w:id w:val="-259219249"/>
         <w:docPartObj>
           <w:docPartGallery w:val="Table of Contents"/>
@@ -1265,12 +1271,8 @@
       </w:sdtPr>
       <w:sdtEndPr>
         <w:rPr>
-          <w:rFonts w:asciiTheme="minorHAnsi" w:eastAsiaTheme="minorHAnsi" w:hAnsiTheme="minorHAnsi" w:cstheme="minorBidi"/>
           <w:b/>
           <w:bCs/>
-          <w:color w:val="auto"/>
-          <w:sz w:val="22"/>
-          <w:szCs w:val="22"/>
         </w:rPr>
       </w:sdtEndPr>
       <w:sdtContent>
@@ -1302,7 +1304,7 @@
           <w:r>
             <w:fldChar w:fldCharType="separate"/>
           </w:r>
-          <w:hyperlink w:anchor="_Toc106014400" w:history="1">
+          <w:hyperlink w:anchor="_Toc106095543" w:history="1">
             <w:r>
               <w:rPr>
                 <w:rStyle w:val="Hipervnculo"/>
@@ -1329,7 +1331,418 @@
                 <w:noProof/>
                 <w:webHidden/>
               </w:rPr>
-              <w:instrText xml:space="preserve"> PAGEREF _Toc106014400 \h </w:instrText>
+              <w:instrText xml:space="preserve"> PAGEREF _Toc106095543 \h </w:instrText>
+            </w:r>
+            <w:r>
+              <w:rPr>
+                <w:noProof/>
+                <w:webHidden/>
+              </w:rPr>
+            </w:r>
+            <w:r>
+              <w:rPr>
+                <w:noProof/>
+                <w:webHidden/>
+              </w:rPr>
+              <w:fldChar w:fldCharType="separate"/>
+            </w:r>
+            <w:r>
+              <w:rPr>
+                <w:noProof/>
+                <w:webHidden/>
+              </w:rPr>
+              <w:t>2</w:t>
+            </w:r>
+            <w:r>
+              <w:rPr>
+                <w:noProof/>
+                <w:webHidden/>
+              </w:rPr>
+              <w:fldChar w:fldCharType="end"/>
+            </w:r>
+          </w:hyperlink>
+        </w:p>
+        <w:p>
+          <w:pPr>
+            <w:pStyle w:val="TDC1"/>
+            <w:tabs>
+              <w:tab w:val="right" w:leader="dot" w:pos="8494"/>
+            </w:tabs>
+            <w:rPr>
+              <w:rFonts w:eastAsiaTheme="minorEastAsia"/>
+              <w:noProof/>
+            </w:rPr>
+          </w:pPr>
+          <w:hyperlink w:anchor="_Toc106095544" w:history="1">
+            <w:r>
+              <w:rPr>
+                <w:rStyle w:val="Hipervnculo"/>
+                <w:noProof/>
+              </w:rPr>
+              <w:t>Implementation of the algorithm</w:t>
+            </w:r>
+            <w:r>
+              <w:rPr>
+                <w:noProof/>
+                <w:webHidden/>
+              </w:rPr>
+              <w:tab/>
+            </w:r>
+            <w:r>
+              <w:rPr>
+                <w:noProof/>
+                <w:webHidden/>
+              </w:rPr>
+              <w:fldChar w:fldCharType="begin"/>
+            </w:r>
+            <w:r>
+              <w:rPr>
+                <w:noProof/>
+                <w:webHidden/>
+              </w:rPr>
+              <w:instrText xml:space="preserve"> PAGEREF _Toc106095544 \h </w:instrText>
+            </w:r>
+            <w:r>
+              <w:rPr>
+                <w:noProof/>
+                <w:webHidden/>
+              </w:rPr>
+            </w:r>
+            <w:r>
+              <w:rPr>
+                <w:noProof/>
+                <w:webHidden/>
+              </w:rPr>
+              <w:fldChar w:fldCharType="separate"/>
+            </w:r>
+            <w:r>
+              <w:rPr>
+                <w:noProof/>
+                <w:webHidden/>
+              </w:rPr>
+              <w:t>3</w:t>
+            </w:r>
+            <w:r>
+              <w:rPr>
+                <w:noProof/>
+                <w:webHidden/>
+              </w:rPr>
+              <w:fldChar w:fldCharType="end"/>
+            </w:r>
+          </w:hyperlink>
+        </w:p>
+        <w:p>
+          <w:pPr>
+            <w:pStyle w:val="TDC2"/>
+            <w:tabs>
+              <w:tab w:val="right" w:leader="dot" w:pos="8494"/>
+            </w:tabs>
+            <w:rPr>
+              <w:noProof/>
+            </w:rPr>
+          </w:pPr>
+          <w:hyperlink w:anchor="_Toc106095545" w:history="1">
+            <w:r>
+              <w:rPr>
+                <w:rStyle w:val="Hipervnculo"/>
+                <w:noProof/>
+              </w:rPr>
+              <w:t>Representations</w:t>
+            </w:r>
+            <w:r>
+              <w:rPr>
+                <w:noProof/>
+                <w:webHidden/>
+              </w:rPr>
+              <w:tab/>
+            </w:r>
+            <w:r>
+              <w:rPr>
+                <w:noProof/>
+                <w:webHidden/>
+              </w:rPr>
+              <w:fldChar w:fldCharType="begin"/>
+            </w:r>
+            <w:r>
+              <w:rPr>
+                <w:noProof/>
+                <w:webHidden/>
+              </w:rPr>
+              <w:instrText xml:space="preserve"> PAGEREF _Toc106095545 \h </w:instrText>
+            </w:r>
+            <w:r>
+              <w:rPr>
+                <w:noProof/>
+                <w:webHidden/>
+              </w:rPr>
+            </w:r>
+            <w:r>
+              <w:rPr>
+                <w:noProof/>
+                <w:webHidden/>
+              </w:rPr>
+              <w:fldChar w:fldCharType="separate"/>
+            </w:r>
+            <w:r>
+              <w:rPr>
+                <w:noProof/>
+                <w:webHidden/>
+              </w:rPr>
+              <w:t>3</w:t>
+            </w:r>
+            <w:r>
+              <w:rPr>
+                <w:noProof/>
+                <w:webHidden/>
+              </w:rPr>
+              <w:fldChar w:fldCharType="end"/>
+            </w:r>
+          </w:hyperlink>
+        </w:p>
+        <w:p>
+          <w:pPr>
+            <w:pStyle w:val="TDC2"/>
+            <w:tabs>
+              <w:tab w:val="right" w:leader="dot" w:pos="8494"/>
+            </w:tabs>
+            <w:rPr>
+              <w:noProof/>
+            </w:rPr>
+          </w:pPr>
+          <w:hyperlink w:anchor="_Toc106095546" w:history="1">
+            <w:r>
+              <w:rPr>
+                <w:rStyle w:val="Hipervnculo"/>
+                <w:noProof/>
+              </w:rPr>
+              <w:t>Modifications for the multi-knapsack</w:t>
+            </w:r>
+            <w:r>
+              <w:rPr>
+                <w:noProof/>
+                <w:webHidden/>
+              </w:rPr>
+              <w:tab/>
+            </w:r>
+            <w:r>
+              <w:rPr>
+                <w:noProof/>
+                <w:webHidden/>
+              </w:rPr>
+              <w:fldChar w:fldCharType="begin"/>
+            </w:r>
+            <w:r>
+              <w:rPr>
+                <w:noProof/>
+                <w:webHidden/>
+              </w:rPr>
+              <w:instrText xml:space="preserve"> PAGEREF _Toc106095546 \h </w:instrText>
+            </w:r>
+            <w:r>
+              <w:rPr>
+                <w:noProof/>
+                <w:webHidden/>
+              </w:rPr>
+            </w:r>
+            <w:r>
+              <w:rPr>
+                <w:noProof/>
+                <w:webHidden/>
+              </w:rPr>
+              <w:fldChar w:fldCharType="separate"/>
+            </w:r>
+            <w:r>
+              <w:rPr>
+                <w:noProof/>
+                <w:webHidden/>
+              </w:rPr>
+              <w:t>3</w:t>
+            </w:r>
+            <w:r>
+              <w:rPr>
+                <w:noProof/>
+                <w:webHidden/>
+              </w:rPr>
+              <w:fldChar w:fldCharType="end"/>
+            </w:r>
+          </w:hyperlink>
+        </w:p>
+        <w:p>
+          <w:pPr>
+            <w:pStyle w:val="TDC2"/>
+            <w:tabs>
+              <w:tab w:val="right" w:leader="dot" w:pos="8494"/>
+            </w:tabs>
+            <w:rPr>
+              <w:noProof/>
+            </w:rPr>
+          </w:pPr>
+          <w:hyperlink w:anchor="_Toc106095547" w:history="1">
+            <w:r>
+              <w:rPr>
+                <w:rStyle w:val="Hipervnculo"/>
+                <w:noProof/>
+              </w:rPr>
+              <w:t>Instances considered</w:t>
+            </w:r>
+            <w:r>
+              <w:rPr>
+                <w:noProof/>
+                <w:webHidden/>
+              </w:rPr>
+              <w:tab/>
+            </w:r>
+            <w:r>
+              <w:rPr>
+                <w:noProof/>
+                <w:webHidden/>
+              </w:rPr>
+              <w:fldChar w:fldCharType="begin"/>
+            </w:r>
+            <w:r>
+              <w:rPr>
+                <w:noProof/>
+                <w:webHidden/>
+              </w:rPr>
+              <w:instrText xml:space="preserve"> PAGEREF _Toc106095547 \h </w:instrText>
+            </w:r>
+            <w:r>
+              <w:rPr>
+                <w:noProof/>
+                <w:webHidden/>
+              </w:rPr>
+            </w:r>
+            <w:r>
+              <w:rPr>
+                <w:noProof/>
+                <w:webHidden/>
+              </w:rPr>
+              <w:fldChar w:fldCharType="separate"/>
+            </w:r>
+            <w:r>
+              <w:rPr>
+                <w:noProof/>
+                <w:webHidden/>
+              </w:rPr>
+              <w:t>3</w:t>
+            </w:r>
+            <w:r>
+              <w:rPr>
+                <w:noProof/>
+                <w:webHidden/>
+              </w:rPr>
+              <w:fldChar w:fldCharType="end"/>
+            </w:r>
+          </w:hyperlink>
+        </w:p>
+        <w:p>
+          <w:pPr>
+            <w:pStyle w:val="TDC1"/>
+            <w:tabs>
+              <w:tab w:val="right" w:leader="dot" w:pos="8494"/>
+            </w:tabs>
+            <w:rPr>
+              <w:rFonts w:eastAsiaTheme="minorEastAsia"/>
+              <w:noProof/>
+            </w:rPr>
+          </w:pPr>
+          <w:hyperlink w:anchor="_Toc106095548" w:history="1">
+            <w:r>
+              <w:rPr>
+                <w:rStyle w:val="Hipervnculo"/>
+                <w:noProof/>
+              </w:rPr>
+              <w:t>Statistics</w:t>
+            </w:r>
+            <w:r>
+              <w:rPr>
+                <w:noProof/>
+                <w:webHidden/>
+              </w:rPr>
+              <w:tab/>
+            </w:r>
+            <w:r>
+              <w:rPr>
+                <w:noProof/>
+                <w:webHidden/>
+              </w:rPr>
+              <w:fldChar w:fldCharType="begin"/>
+            </w:r>
+            <w:r>
+              <w:rPr>
+                <w:noProof/>
+                <w:webHidden/>
+              </w:rPr>
+              <w:instrText xml:space="preserve"> PAGEREF _Toc106095548 \h </w:instrText>
+            </w:r>
+            <w:r>
+              <w:rPr>
+                <w:noProof/>
+                <w:webHidden/>
+              </w:rPr>
+            </w:r>
+            <w:r>
+              <w:rPr>
+                <w:noProof/>
+                <w:webHidden/>
+              </w:rPr>
+              <w:fldChar w:fldCharType="separate"/>
+            </w:r>
+            <w:r>
+              <w:rPr>
+                <w:noProof/>
+                <w:webHidden/>
+              </w:rPr>
+              <w:t>3</w:t>
+            </w:r>
+            <w:r>
+              <w:rPr>
+                <w:noProof/>
+                <w:webHidden/>
+              </w:rPr>
+              <w:fldChar w:fldCharType="end"/>
+            </w:r>
+          </w:hyperlink>
+        </w:p>
+        <w:p>
+          <w:pPr>
+            <w:pStyle w:val="TDC1"/>
+            <w:tabs>
+              <w:tab w:val="right" w:leader="dot" w:pos="8494"/>
+            </w:tabs>
+            <w:rPr>
+              <w:rFonts w:eastAsiaTheme="minorEastAsia"/>
+              <w:noProof/>
+            </w:rPr>
+          </w:pPr>
+          <w:hyperlink w:anchor="_Toc106095549" w:history="1">
+            <w:r>
+              <w:rPr>
+                <w:rStyle w:val="Hipervnculo"/>
+                <w:noProof/>
+              </w:rPr>
+              <w:t>Bibliography</w:t>
+            </w:r>
+            <w:r>
+              <w:rPr>
+                <w:noProof/>
+                <w:webHidden/>
+              </w:rPr>
+              <w:tab/>
+            </w:r>
+            <w:r>
+              <w:rPr>
+                <w:noProof/>
+                <w:webHidden/>
+              </w:rPr>
+              <w:fldChar w:fldCharType="begin"/>
+            </w:r>
+            <w:r>
+              <w:rPr>
+                <w:noProof/>
+                <w:webHidden/>
+              </w:rPr>
+              <w:instrText xml:space="preserve"> PAGEREF _Toc106095549 \h </w:instrText>
             </w:r>
             <w:r>
               <w:rPr>
@@ -1389,7 +1802,7 @@
       <w:pPr>
         <w:pStyle w:val="Ttulo1"/>
       </w:pPr>
-      <w:bookmarkStart w:id="0" w:name="_Toc106014400"/>
+      <w:bookmarkStart w:id="0" w:name="_Toc106095543"/>
       <w:r>
         <w:lastRenderedPageBreak/>
         <w:t>Introduction</w:t>
@@ -1501,17 +1914,757 @@
         <w:t xml:space="preserve">was modified to fulfill the multi-size algorithm. After that, I will show the </w:t>
       </w:r>
       <w:r>
-        <w:t>graphics about how effective the algorithm was and what was the best solution found and the statistics.</w:t>
-      </w:r>
+        <w:t>graphics about how effective the algorithm was</w:t>
+      </w:r>
+      <w:r>
+        <w:t xml:space="preserve">, </w:t>
+      </w:r>
+      <w:r>
+        <w:t>what was the best solution found and the statistics.</w:t>
+      </w:r>
+    </w:p>
+    <w:p>
+      <w:r>
+        <w:br w:type="page"/>
+      </w:r>
+    </w:p>
+    <w:p>
+      <w:pPr>
+        <w:pStyle w:val="Ttulo1"/>
+      </w:pPr>
+      <w:bookmarkStart w:id="1" w:name="_Toc106095544"/>
+      <w:r>
+        <w:lastRenderedPageBreak/>
+        <w:t>Implementation of the algorithm</w:t>
+      </w:r>
+      <w:bookmarkEnd w:id="1"/>
+    </w:p>
+    <w:p>
+      <w:pPr>
+        <w:pStyle w:val="Ttulo2"/>
+      </w:pPr>
+      <w:bookmarkStart w:id="2" w:name="_Toc106095545"/>
+      <w:r>
+        <w:t>Representation</w:t>
+      </w:r>
+      <w:bookmarkEnd w:id="2"/>
+      <w:r>
+        <w:t>s</w:t>
+      </w:r>
+    </w:p>
+    <w:p>
+      <w:r>
+        <w:t>To represent this problem, we must define the individuals of the population</w:t>
+      </w:r>
+      <w:r>
+        <w:t>:</w:t>
+      </w:r>
+    </w:p>
+    <w:p>
+      <w:pPr>
+        <w:pStyle w:val="Prrafodelista"/>
+        <w:numPr>
+          <w:ilvl w:val="0"/>
+          <w:numId w:val="1"/>
+        </w:numPr>
+      </w:pPr>
+      <w:r>
+        <w:t>Genes</w:t>
+      </w:r>
+      <w:r>
+        <w:t xml:space="preserve">: The genes that </w:t>
+      </w:r>
+    </w:p>
+    <w:p>
+      <w:pPr>
+        <w:pStyle w:val="Prrafodelista"/>
+        <w:numPr>
+          <w:ilvl w:val="0"/>
+          <w:numId w:val="1"/>
+        </w:numPr>
+      </w:pPr>
+      <w:r>
+        <w:t>Chromosomes</w:t>
+      </w:r>
+    </w:p>
+    <w:p>
+      <w:pPr>
+        <w:pStyle w:val="Prrafodelista"/>
+        <w:numPr>
+          <w:ilvl w:val="0"/>
+          <w:numId w:val="1"/>
+        </w:numPr>
+      </w:pPr>
+      <w:r>
+        <w:t>Population</w:t>
+      </w:r>
+    </w:p>
+    <w:p>
+      <w:r>
+        <w:t>And we must define the functions:</w:t>
+      </w:r>
+    </w:p>
+    <w:p>
+      <w:pPr>
+        <w:pStyle w:val="Prrafodelista"/>
+        <w:numPr>
+          <w:ilvl w:val="0"/>
+          <w:numId w:val="2"/>
+        </w:numPr>
+      </w:pPr>
+      <w:r>
+        <w:t>Decode</w:t>
+      </w:r>
+    </w:p>
+    <w:p>
+      <w:pPr>
+        <w:pStyle w:val="Prrafodelista"/>
+        <w:numPr>
+          <w:ilvl w:val="0"/>
+          <w:numId w:val="2"/>
+        </w:numPr>
+      </w:pPr>
+      <w:r>
+        <w:t>Fitness</w:t>
+      </w:r>
+    </w:p>
+    <w:p>
+      <w:pPr>
+        <w:pStyle w:val="Prrafodelista"/>
+        <w:numPr>
+          <w:ilvl w:val="0"/>
+          <w:numId w:val="2"/>
+        </w:numPr>
+      </w:pPr>
+      <w:r>
+        <w:t>Crossover</w:t>
+      </w:r>
+    </w:p>
+    <w:p>
+      <w:pPr>
+        <w:pStyle w:val="Prrafodelista"/>
+        <w:numPr>
+          <w:ilvl w:val="0"/>
+          <w:numId w:val="2"/>
+        </w:numPr>
+      </w:pPr>
+      <w:r>
+        <w:t>Mutation</w:t>
+      </w:r>
+    </w:p>
+    <w:p>
+      <w:pPr>
+        <w:pStyle w:val="Prrafodelista"/>
+        <w:numPr>
+          <w:ilvl w:val="0"/>
+          <w:numId w:val="2"/>
+        </w:numPr>
+      </w:pPr>
+      <w:r>
+        <w:t>Tournament selection</w:t>
+      </w:r>
+    </w:p>
+    <w:p>
+      <w:pPr>
+        <w:pStyle w:val="Prrafodelista"/>
+        <w:numPr>
+          <w:ilvl w:val="0"/>
+          <w:numId w:val="2"/>
+        </w:numPr>
+      </w:pPr>
+      <w:r>
+        <w:t>New generation</w:t>
+      </w:r>
+    </w:p>
+    <w:p>
+      <w:pPr>
+        <w:pStyle w:val="Ttulo2"/>
+      </w:pPr>
+      <w:bookmarkStart w:id="3" w:name="_Toc106095546"/>
+      <w:r>
+        <w:t>Modifications for the multi-knapsack</w:t>
+      </w:r>
+      <w:bookmarkEnd w:id="3"/>
+    </w:p>
+    <w:p>
+      <w:pPr>
+        <w:pStyle w:val="Ttulo2"/>
+      </w:pPr>
+      <w:bookmarkStart w:id="4" w:name="_Toc106095547"/>
+      <w:r>
+        <w:t>Instances considered</w:t>
+      </w:r>
+      <w:bookmarkEnd w:id="4"/>
+    </w:p>
+    <w:p>
+      <w:pPr>
+        <w:pStyle w:val="Ttulo1"/>
+      </w:pPr>
+      <w:bookmarkStart w:id="5" w:name="_Toc106095548"/>
+      <w:r>
+        <w:t>Statistics</w:t>
+      </w:r>
+      <w:bookmarkEnd w:id="5"/>
+    </w:p>
+    <w:p>
+      <w:pPr>
+        <w:pStyle w:val="Ttulo1"/>
+      </w:pPr>
+      <w:bookmarkStart w:id="6" w:name="_Toc106095549"/>
+      <w:r>
+        <w:t>Bibliography</w:t>
+      </w:r>
+      <w:bookmarkEnd w:id="6"/>
     </w:p>
     <w:sectPr>
+      <w:footerReference w:type="default" r:id="rId8"/>
       <w:pgSz w:w="11906" w:h="16838"/>
       <w:pgMar w:top="1417" w:right="1701" w:bottom="1417" w:left="1701" w:header="708" w:footer="708" w:gutter="0"/>
+      <w:pgNumType w:start="0"/>
       <w:cols w:space="708"/>
+      <w:titlePg/>
       <w:docGrid w:linePitch="360"/>
     </w:sectPr>
   </w:body>
 </w:document>
+</file>
+
+<file path=word/endnotes.xml><?xml version="1.0" encoding="utf-8"?>
+<w:endnotes xmlns:wpc="http://schemas.microsoft.com/office/word/2010/wordprocessingCanvas" xmlns:cx="http://schemas.microsoft.com/office/drawing/2014/chartex" xmlns:cx1="http://schemas.microsoft.com/office/drawing/2015/9/8/chartex" xmlns:cx2="http://schemas.microsoft.com/office/drawing/2015/10/21/chartex" xmlns:cx3="http://schemas.microsoft.com/office/drawing/2016/5/9/chartex" xmlns:cx4="http://schemas.microsoft.com/office/drawing/2016/5/10/chartex" xmlns:cx5="http://schemas.microsoft.com/office/drawing/2016/5/11/chartex" xmlns:cx6="http://schemas.microsoft.com/office/drawing/2016/5/12/chartex" xmlns:cx7="http://schemas.microsoft.com/office/drawing/2016/5/13/chartex" xmlns:cx8="http://schemas.microsoft.com/office/drawing/2016/5/14/chartex" xmlns:mc="http://schemas.openxmlformats.org/markup-compatibility/2006" xmlns:aink="http://schemas.microsoft.com/office/drawing/2016/ink" xmlns:am3d="http://schemas.microsoft.com/office/drawing/2017/model3d" xmlns:o="urn:schemas-microsoft-com:office:office" xmlns:oel="http://schemas.microsoft.com/office/2019/extlst" xmlns:r="http://schemas.openxmlformats.org/officeDocument/2006/relationships" xmlns:m="http://schemas.openxmlformats.org/officeDocument/2006/math" xmlns:v="urn:schemas-microsoft-com:vml" xmlns:wp14="http://schemas.microsoft.com/office/word/2010/wordprocessingDrawing" xmlns:wp="http://schemas.openxmlformats.org/drawingml/2006/wordprocessingDrawing" xmlns:w10="urn:schemas-microsoft-com:office:word" xmlns:w="http://schemas.openxmlformats.org/wordprocessingml/2006/main" xmlns:w14="http://schemas.microsoft.com/office/word/2010/wordml" xmlns:w15="http://schemas.microsoft.com/office/word/2012/wordml" xmlns:w16cex="http://schemas.microsoft.com/office/word/2018/wordml/cex" xmlns:w16cid="http://schemas.microsoft.com/office/word/2016/wordml/cid" xmlns:w16="http://schemas.microsoft.com/office/word/2018/wordml" xmlns:w16sdtdh="http://schemas.microsoft.com/office/word/2020/wordml/sdtdatahash" xmlns:w16se="http://schemas.microsoft.com/office/word/2015/wordml/symex" xmlns:wpg="http://schemas.microsoft.com/office/word/2010/wordprocessingGroup" xmlns:wpi="http://schemas.microsoft.com/office/word/2010/wordprocessingInk" xmlns:wne="http://schemas.microsoft.com/office/word/2006/wordml" xmlns:wps="http://schemas.microsoft.com/office/word/2010/wordprocessingShape" mc:Ignorable="w14 w15 w16se w16cid w16 w16cex w16sdtdh wp14">
+  <w:endnote w:type="separator" w:id="-1">
+    <w:p>
+      <w:pPr>
+        <w:spacing w:after="0" w:line="240" w:lineRule="auto"/>
+      </w:pPr>
+      <w:r>
+        <w:separator/>
+      </w:r>
+    </w:p>
+  </w:endnote>
+  <w:endnote w:type="continuationSeparator" w:id="0">
+    <w:p>
+      <w:pPr>
+        <w:spacing w:after="0" w:line="240" w:lineRule="auto"/>
+      </w:pPr>
+      <w:r>
+        <w:continuationSeparator/>
+      </w:r>
+    </w:p>
+  </w:endnote>
+</w:endnotes>
+</file>
+
+<file path=word/footer1.xml><?xml version="1.0" encoding="utf-8"?>
+<w:ftr xmlns:wpc="http://schemas.microsoft.com/office/word/2010/wordprocessingCanvas" xmlns:cx="http://schemas.microsoft.com/office/drawing/2014/chartex" xmlns:cx1="http://schemas.microsoft.com/office/drawing/2015/9/8/chartex" xmlns:cx2="http://schemas.microsoft.com/office/drawing/2015/10/21/chartex" xmlns:cx3="http://schemas.microsoft.com/office/drawing/2016/5/9/chartex" xmlns:cx4="http://schemas.microsoft.com/office/drawing/2016/5/10/chartex" xmlns:cx5="http://schemas.microsoft.com/office/drawing/2016/5/11/chartex" xmlns:cx6="http://schemas.microsoft.com/office/drawing/2016/5/12/chartex" xmlns:cx7="http://schemas.microsoft.com/office/drawing/2016/5/13/chartex" xmlns:cx8="http://schemas.microsoft.com/office/drawing/2016/5/14/chartex" xmlns:mc="http://schemas.openxmlformats.org/markup-compatibility/2006" xmlns:aink="http://schemas.microsoft.com/office/drawing/2016/ink" xmlns:am3d="http://schemas.microsoft.com/office/drawing/2017/model3d" xmlns:o="urn:schemas-microsoft-com:office:office" xmlns:oel="http://schemas.microsoft.com/office/2019/extlst" xmlns:r="http://schemas.openxmlformats.org/officeDocument/2006/relationships" xmlns:m="http://schemas.openxmlformats.org/officeDocument/2006/math" xmlns:v="urn:schemas-microsoft-com:vml" xmlns:wp14="http://schemas.microsoft.com/office/word/2010/wordprocessingDrawing" xmlns:wp="http://schemas.openxmlformats.org/drawingml/2006/wordprocessingDrawing" xmlns:w10="urn:schemas-microsoft-com:office:word" xmlns:w="http://schemas.openxmlformats.org/wordprocessingml/2006/main" xmlns:w14="http://schemas.microsoft.com/office/word/2010/wordml" xmlns:w15="http://schemas.microsoft.com/office/word/2012/wordml" xmlns:w16cex="http://schemas.microsoft.com/office/word/2018/wordml/cex" xmlns:w16cid="http://schemas.microsoft.com/office/word/2016/wordml/cid" xmlns:w16="http://schemas.microsoft.com/office/word/2018/wordml" xmlns:w16sdtdh="http://schemas.microsoft.com/office/word/2020/wordml/sdtdatahash" xmlns:w16se="http://schemas.microsoft.com/office/word/2015/wordml/symex" xmlns:wpg="http://schemas.microsoft.com/office/word/2010/wordprocessingGroup" xmlns:wpi="http://schemas.microsoft.com/office/word/2010/wordprocessingInk" xmlns:wne="http://schemas.microsoft.com/office/word/2006/wordml" xmlns:wps="http://schemas.microsoft.com/office/word/2010/wordprocessingShape" mc:Ignorable="w14 w15 w16se w16cid w16 w16cex w16sdtdh wp14">
+  <w:sdt>
+    <w:sdtPr>
+      <w:id w:val="1017271019"/>
+      <w:docPartObj>
+        <w:docPartGallery w:val="Page Numbers (Bottom of Page)"/>
+        <w:docPartUnique/>
+      </w:docPartObj>
+    </w:sdtPr>
+    <w:sdtContent>
+      <w:p>
+        <w:pPr>
+          <w:pStyle w:val="Piedepgina"/>
+        </w:pPr>
+        <w:r>
+          <w:rPr>
+            <w:noProof/>
+          </w:rPr>
+          <mc:AlternateContent>
+            <mc:Choice Requires="wpg">
+              <w:drawing>
+                <wp:anchor distT="0" distB="0" distL="114300" distR="114300" simplePos="0" relativeHeight="251659264" behindDoc="0" locked="0" layoutInCell="1" allowOverlap="1" wp14:anchorId="693394B4" wp14:editId="251E39DD">
+                  <wp:simplePos x="0" y="0"/>
+                  <wp:positionH relativeFrom="rightMargin">
+                    <wp:align>center</wp:align>
+                  </wp:positionH>
+                  <wp:positionV relativeFrom="bottomMargin">
+                    <wp:align>center</wp:align>
+                  </wp:positionV>
+                  <wp:extent cx="457200" cy="347980"/>
+                  <wp:effectExtent l="38100" t="47625" r="38100" b="42545"/>
+                  <wp:wrapNone/>
+                  <wp:docPr id="5" name="Grupo 5"/>
+                  <wp:cNvGraphicFramePr>
+                    <a:graphicFrameLocks xmlns:a="http://schemas.openxmlformats.org/drawingml/2006/main"/>
+                  </wp:cNvGraphicFramePr>
+                  <a:graphic xmlns:a="http://schemas.openxmlformats.org/drawingml/2006/main">
+                    <a:graphicData uri="http://schemas.microsoft.com/office/word/2010/wordprocessingGroup">
+                      <wpg:wgp>
+                        <wpg:cNvGrpSpPr>
+                          <a:grpSpLocks/>
+                        </wpg:cNvGrpSpPr>
+                        <wpg:grpSpPr bwMode="auto">
+                          <a:xfrm>
+                            <a:off x="0" y="0"/>
+                            <a:ext cx="457200" cy="347980"/>
+                            <a:chOff x="10104" y="14464"/>
+                            <a:chExt cx="720" cy="548"/>
+                          </a:xfrm>
+                        </wpg:grpSpPr>
+                        <wps:wsp>
+                          <wps:cNvPr id="6" name="Rectangle 20"/>
+                          <wps:cNvSpPr>
+                            <a:spLocks noChangeArrowheads="1"/>
+                          </wps:cNvSpPr>
+                          <wps:spPr bwMode="auto">
+                            <a:xfrm rot="-5786020">
+                              <a:off x="10190" y="14378"/>
+                              <a:ext cx="548" cy="720"/>
+                            </a:xfrm>
+                            <a:prstGeom prst="rect">
+                              <a:avLst/>
+                            </a:prstGeom>
+                            <a:solidFill>
+                              <a:srgbClr val="FFFFFF"/>
+                            </a:solidFill>
+                            <a:ln w="9525">
+                              <a:solidFill>
+                                <a:srgbClr val="737373"/>
+                              </a:solidFill>
+                              <a:miter lim="800000"/>
+                              <a:headEnd/>
+                              <a:tailEnd/>
+                            </a:ln>
+                          </wps:spPr>
+                          <wps:bodyPr rot="0" vert="horz" wrap="square" lIns="91440" tIns="45720" rIns="91440" bIns="45720" anchor="t" anchorCtr="0" upright="1">
+                            <a:noAutofit/>
+                          </wps:bodyPr>
+                        </wps:wsp>
+                        <wps:wsp>
+                          <wps:cNvPr id="7" name="Rectangle 21"/>
+                          <wps:cNvSpPr>
+                            <a:spLocks noChangeArrowheads="1"/>
+                          </wps:cNvSpPr>
+                          <wps:spPr bwMode="auto">
+                            <a:xfrm rot="-4936653">
+                              <a:off x="10190" y="14378"/>
+                              <a:ext cx="548" cy="720"/>
+                            </a:xfrm>
+                            <a:prstGeom prst="rect">
+                              <a:avLst/>
+                            </a:prstGeom>
+                            <a:solidFill>
+                              <a:srgbClr val="FFFFFF"/>
+                            </a:solidFill>
+                            <a:ln w="9525">
+                              <a:solidFill>
+                                <a:srgbClr val="737373"/>
+                              </a:solidFill>
+                              <a:miter lim="800000"/>
+                              <a:headEnd/>
+                              <a:tailEnd/>
+                            </a:ln>
+                          </wps:spPr>
+                          <wps:bodyPr rot="0" vert="horz" wrap="square" lIns="91440" tIns="45720" rIns="91440" bIns="45720" anchor="t" anchorCtr="0" upright="1">
+                            <a:noAutofit/>
+                          </wps:bodyPr>
+                        </wps:wsp>
+                        <wps:wsp>
+                          <wps:cNvPr id="8" name="Rectangle 22"/>
+                          <wps:cNvSpPr>
+                            <a:spLocks noChangeArrowheads="1"/>
+                          </wps:cNvSpPr>
+                          <wps:spPr bwMode="auto">
+                            <a:xfrm rot="-5400000">
+                              <a:off x="10190" y="14378"/>
+                              <a:ext cx="548" cy="720"/>
+                            </a:xfrm>
+                            <a:prstGeom prst="rect">
+                              <a:avLst/>
+                            </a:prstGeom>
+                            <a:solidFill>
+                              <a:srgbClr val="FFFFFF"/>
+                            </a:solidFill>
+                            <a:ln w="9525">
+                              <a:solidFill>
+                                <a:srgbClr val="737373"/>
+                              </a:solidFill>
+                              <a:miter lim="800000"/>
+                              <a:headEnd/>
+                              <a:tailEnd/>
+                            </a:ln>
+                          </wps:spPr>
+                          <wps:txbx>
+                            <w:txbxContent>
+                              <w:p>
+                                <w:pPr>
+                                  <w:pStyle w:val="Piedepgina"/>
+                                  <w:jc w:val="center"/>
+                                </w:pPr>
+                                <w:r>
+                                  <w:fldChar w:fldCharType="begin"/>
+                                </w:r>
+                                <w:r>
+                                  <w:instrText>PAGE    \* MERGEFORMAT</w:instrText>
+                                </w:r>
+                                <w:r>
+                                  <w:fldChar w:fldCharType="separate"/>
+                                </w:r>
+                                <w:r>
+                                  <w:rPr>
+                                    <w:lang w:val="es-ES"/>
+                                  </w:rPr>
+                                  <w:t>2</w:t>
+                                </w:r>
+                                <w:r>
+                                  <w:fldChar w:fldCharType="end"/>
+                                </w:r>
+                              </w:p>
+                            </w:txbxContent>
+                          </wps:txbx>
+                          <wps:bodyPr rot="0" vert="horz" wrap="square" lIns="91440" tIns="45720" rIns="91440" bIns="45720" anchor="t" anchorCtr="0" upright="1">
+                            <a:noAutofit/>
+                          </wps:bodyPr>
+                        </wps:wsp>
+                      </wpg:wgp>
+                    </a:graphicData>
+                  </a:graphic>
+                  <wp14:sizeRelH relativeFrom="page">
+                    <wp14:pctWidth>0</wp14:pctWidth>
+                  </wp14:sizeRelH>
+                  <wp14:sizeRelV relativeFrom="page">
+                    <wp14:pctHeight>0</wp14:pctHeight>
+                  </wp14:sizeRelV>
+                </wp:anchor>
+              </w:drawing>
+            </mc:Choice>
+            <mc:Fallback>
+              <w:pict>
+                <v:group w14:anchorId="693394B4" id="Grupo 5" o:spid="_x0000_s1026" style="position:absolute;margin-left:0;margin-top:0;width:36pt;height:27.4pt;z-index:251659264;mso-position-horizontal:center;mso-position-horizontal-relative:right-margin-area;mso-position-vertical:center;mso-position-vertical-relative:bottom-margin-area" coordorigin="10104,14464" coordsize="720,548" o:gfxdata="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">
+                  <v:rect id="Rectangle 20" o:spid="_x0000_s1027" style="position:absolute;left:10190;top:14378;width:548;height:720;rotation:-6319877fd;visibility:visible;mso-wrap-style:square;v-text-anchor:top" o:gfxdata="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" strokecolor="#737373"/>
+                  <v:rect id="Rectangle 21" o:spid="_x0000_s1028" style="position:absolute;left:10190;top:14378;width:548;height:720;rotation:-5392142fd;visibility:visible;mso-wrap-style:square;v-text-anchor:top" o:gfxdata="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" strokecolor="#737373"/>
+                  <v:rect id="Rectangle 22" o:spid="_x0000_s1029" style="position:absolute;left:10190;top:14378;width:548;height:720;rotation:-90;visibility:visible;mso-wrap-style:square;v-text-anchor:top" o:gfxdata="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" strokecolor="#737373">
+                    <v:textbox>
+                      <w:txbxContent>
+                        <w:p>
+                          <w:pPr>
+                            <w:pStyle w:val="Piedepgina"/>
+                            <w:jc w:val="center"/>
+                          </w:pPr>
+                          <w:r>
+                            <w:fldChar w:fldCharType="begin"/>
+                          </w:r>
+                          <w:r>
+                            <w:instrText>PAGE    \* MERGEFORMAT</w:instrText>
+                          </w:r>
+                          <w:r>
+                            <w:fldChar w:fldCharType="separate"/>
+                          </w:r>
+                          <w:r>
+                            <w:rPr>
+                              <w:lang w:val="es-ES"/>
+                            </w:rPr>
+                            <w:t>2</w:t>
+                          </w:r>
+                          <w:r>
+                            <w:fldChar w:fldCharType="end"/>
+                          </w:r>
+                        </w:p>
+                      </w:txbxContent>
+                    </v:textbox>
+                  </v:rect>
+                  <w10:wrap anchorx="margin" anchory="margin"/>
+                </v:group>
+              </w:pict>
+            </mc:Fallback>
+          </mc:AlternateContent>
+        </w:r>
+      </w:p>
+    </w:sdtContent>
+  </w:sdt>
+</w:ftr>
+</file>
+
+<file path=word/footnotes.xml><?xml version="1.0" encoding="utf-8"?>
+<w:footnotes xmlns:wpc="http://schemas.microsoft.com/office/word/2010/wordprocessingCanvas" xmlns:cx="http://schemas.microsoft.com/office/drawing/2014/chartex" xmlns:cx1="http://schemas.microsoft.com/office/drawing/2015/9/8/chartex" xmlns:cx2="http://schemas.microsoft.com/office/drawing/2015/10/21/chartex" xmlns:cx3="http://schemas.microsoft.com/office/drawing/2016/5/9/chartex" xmlns:cx4="http://schemas.microsoft.com/office/drawing/2016/5/10/chartex" xmlns:cx5="http://schemas.microsoft.com/office/drawing/2016/5/11/chartex" xmlns:cx6="http://schemas.microsoft.com/office/drawing/2016/5/12/chartex" xmlns:cx7="http://schemas.microsoft.com/office/drawing/2016/5/13/chartex" xmlns:cx8="http://schemas.microsoft.com/office/drawing/2016/5/14/chartex" xmlns:mc="http://schemas.openxmlformats.org/markup-compatibility/2006" xmlns:aink="http://schemas.microsoft.com/office/drawing/2016/ink" xmlns:am3d="http://schemas.microsoft.com/office/drawing/2017/model3d" xmlns:o="urn:schemas-microsoft-com:office:office" xmlns:oel="http://schemas.microsoft.com/office/2019/extlst" xmlns:r="http://schemas.openxmlformats.org/officeDocument/2006/relationships" xmlns:m="http://schemas.openxmlformats.org/officeDocument/2006/math" xmlns:v="urn:schemas-microsoft-com:vml" xmlns:wp14="http://schemas.microsoft.com/office/word/2010/wordprocessingDrawing" xmlns:wp="http://schemas.openxmlformats.org/drawingml/2006/wordprocessingDrawing" xmlns:w10="urn:schemas-microsoft-com:office:word" xmlns:w="http://schemas.openxmlformats.org/wordprocessingml/2006/main" xmlns:w14="http://schemas.microsoft.com/office/word/2010/wordml" xmlns:w15="http://schemas.microsoft.com/office/word/2012/wordml" xmlns:w16cex="http://schemas.microsoft.com/office/word/2018/wordml/cex" xmlns:w16cid="http://schemas.microsoft.com/office/word/2016/wordml/cid" xmlns:w16="http://schemas.microsoft.com/office/word/2018/wordml" xmlns:w16sdtdh="http://schemas.microsoft.com/office/word/2020/wordml/sdtdatahash" xmlns:w16se="http://schemas.microsoft.com/office/word/2015/wordml/symex" xmlns:wpg="http://schemas.microsoft.com/office/word/2010/wordprocessingGroup" xmlns:wpi="http://schemas.microsoft.com/office/word/2010/wordprocessingInk" xmlns:wne="http://schemas.microsoft.com/office/word/2006/wordml" xmlns:wps="http://schemas.microsoft.com/office/word/2010/wordprocessingShape" mc:Ignorable="w14 w15 w16se w16cid w16 w16cex w16sdtdh wp14">
+  <w:footnote w:type="separator" w:id="-1">
+    <w:p>
+      <w:pPr>
+        <w:spacing w:after="0" w:line="240" w:lineRule="auto"/>
+      </w:pPr>
+      <w:r>
+        <w:separator/>
+      </w:r>
+    </w:p>
+  </w:footnote>
+  <w:footnote w:type="continuationSeparator" w:id="0">
+    <w:p>
+      <w:pPr>
+        <w:spacing w:after="0" w:line="240" w:lineRule="auto"/>
+      </w:pPr>
+      <w:r>
+        <w:continuationSeparator/>
+      </w:r>
+    </w:p>
+  </w:footnote>
+</w:footnotes>
+</file>
+
+<file path=word/numbering.xml><?xml version="1.0" encoding="utf-8"?>
+<w:numbering xmlns:wpc="http://schemas.microsoft.com/office/word/2010/wordprocessingCanvas" xmlns:cx="http://schemas.microsoft.com/office/drawing/2014/chartex" xmlns:cx1="http://schemas.microsoft.com/office/drawing/2015/9/8/chartex" xmlns:cx2="http://schemas.microsoft.com/office/drawing/2015/10/21/chartex" xmlns:cx3="http://schemas.microsoft.com/office/drawing/2016/5/9/chartex" xmlns:cx4="http://schemas.microsoft.com/office/drawing/2016/5/10/chartex" xmlns:cx5="http://schemas.microsoft.com/office/drawing/2016/5/11/chartex" xmlns:cx6="http://schemas.microsoft.com/office/drawing/2016/5/12/chartex" xmlns:cx7="http://schemas.microsoft.com/office/drawing/2016/5/13/chartex" xmlns:cx8="http://schemas.microsoft.com/office/drawing/2016/5/14/chartex" xmlns:mc="http://schemas.openxmlformats.org/markup-compatibility/2006" xmlns:aink="http://schemas.microsoft.com/office/drawing/2016/ink" xmlns:am3d="http://schemas.microsoft.com/office/drawing/2017/model3d" xmlns:o="urn:schemas-microsoft-com:office:office" xmlns:oel="http://schemas.microsoft.com/office/2019/extlst" xmlns:r="http://schemas.openxmlformats.org/officeDocument/2006/relationships" xmlns:m="http://schemas.openxmlformats.org/officeDocument/2006/math" xmlns:v="urn:schemas-microsoft-com:vml" xmlns:wp14="http://schemas.microsoft.com/office/word/2010/wordprocessingDrawing" xmlns:wp="http://schemas.openxmlformats.org/drawingml/2006/wordprocessingDrawing" xmlns:w10="urn:schemas-microsoft-com:office:word" xmlns:w="http://schemas.openxmlformats.org/wordprocessingml/2006/main" xmlns:w14="http://schemas.microsoft.com/office/word/2010/wordml" xmlns:w15="http://schemas.microsoft.com/office/word/2012/wordml" xmlns:w16cex="http://schemas.microsoft.com/office/word/2018/wordml/cex" xmlns:w16cid="http://schemas.microsoft.com/office/word/2016/wordml/cid" xmlns:w16="http://schemas.microsoft.com/office/word/2018/wordml" xmlns:w16sdtdh="http://schemas.microsoft.com/office/word/2020/wordml/sdtdatahash" xmlns:w16se="http://schemas.microsoft.com/office/word/2015/wordml/symex" xmlns:wpg="http://schemas.microsoft.com/office/word/2010/wordprocessingGroup" xmlns:wpi="http://schemas.microsoft.com/office/word/2010/wordprocessingInk" xmlns:wne="http://schemas.microsoft.com/office/word/2006/wordml" xmlns:wps="http://schemas.microsoft.com/office/word/2010/wordprocessingShape" mc:Ignorable="w14 w15 w16se w16cid w16 w16cex w16sdtdh wp14">
+  <w:numPicBullet w:numPicBulletId="0">
+    <w:pict>
+      <v:shapetype id="_x0000_t75" coordsize="21600,21600" o:spt="75" o:preferrelative="t" path="m@4@5l@4@11@9@11@9@5xe" filled="f" stroked="f">
+        <v:stroke joinstyle="miter"/>
+        <v:formulas>
+          <v:f eqn="if lineDrawn pixelLineWidth 0"/>
+          <v:f eqn="sum @0 1 0"/>
+          <v:f eqn="sum 0 0 @1"/>
+          <v:f eqn="prod @2 1 2"/>
+          <v:f eqn="prod @3 21600 pixelWidth"/>
+          <v:f eqn="prod @3 21600 pixelHeight"/>
+          <v:f eqn="sum @0 0 1"/>
+          <v:f eqn="prod @6 1 2"/>
+          <v:f eqn="prod @7 21600 pixelWidth"/>
+          <v:f eqn="sum @8 21600 0"/>
+          <v:f eqn="prod @7 21600 pixelHeight"/>
+          <v:f eqn="sum @10 21600 0"/>
+        </v:formulas>
+        <v:path o:extrusionok="f" gradientshapeok="t" o:connecttype="rect"/>
+        <o:lock v:ext="edit" aspectratio="t"/>
+      </v:shapetype>
+      <v:shape id="_x0000_i1042" type="#_x0000_t75" style="width:11.25pt;height:11.25pt" o:bullet="t">
+        <v:imagedata r:id="rId1" o:title="mso280F"/>
+      </v:shape>
+    </w:pict>
+  </w:numPicBullet>
+  <w:abstractNum w:abstractNumId="0" w15:restartNumberingAfterBreak="0">
+    <w:nsid w:val="15E641E6"/>
+    <w:multiLevelType w:val="hybridMultilevel"/>
+    <w:tmpl w:val="9392DF6A"/>
+    <w:lvl w:ilvl="0" w:tplc="0409000B">
+      <w:start w:val="1"/>
+      <w:numFmt w:val="bullet"/>
+      <w:lvlText w:val=""/>
+      <w:lvlJc w:val="left"/>
+      <w:pPr>
+        <w:ind w:left="720" w:hanging="360"/>
+      </w:pPr>
+      <w:rPr>
+        <w:rFonts w:ascii="Wingdings" w:hAnsi="Wingdings" w:hint="default"/>
+      </w:rPr>
+    </w:lvl>
+    <w:lvl w:ilvl="1" w:tplc="04090003" w:tentative="1">
+      <w:start w:val="1"/>
+      <w:numFmt w:val="bullet"/>
+      <w:lvlText w:val="o"/>
+      <w:lvlJc w:val="left"/>
+      <w:pPr>
+        <w:ind w:left="1440" w:hanging="360"/>
+      </w:pPr>
+      <w:rPr>
+        <w:rFonts w:ascii="Courier New" w:hAnsi="Courier New" w:cs="Courier New" w:hint="default"/>
+      </w:rPr>
+    </w:lvl>
+    <w:lvl w:ilvl="2" w:tplc="04090005" w:tentative="1">
+      <w:start w:val="1"/>
+      <w:numFmt w:val="bullet"/>
+      <w:lvlText w:val=""/>
+      <w:lvlJc w:val="left"/>
+      <w:pPr>
+        <w:ind w:left="2160" w:hanging="360"/>
+      </w:pPr>
+      <w:rPr>
+        <w:rFonts w:ascii="Wingdings" w:hAnsi="Wingdings" w:hint="default"/>
+      </w:rPr>
+    </w:lvl>
+    <w:lvl w:ilvl="3" w:tplc="04090001" w:tentative="1">
+      <w:start w:val="1"/>
+      <w:numFmt w:val="bullet"/>
+      <w:lvlText w:val=""/>
+      <w:lvlJc w:val="left"/>
+      <w:pPr>
+        <w:ind w:left="2880" w:hanging="360"/>
+      </w:pPr>
+      <w:rPr>
+        <w:rFonts w:ascii="Symbol" w:hAnsi="Symbol" w:hint="default"/>
+      </w:rPr>
+    </w:lvl>
+    <w:lvl w:ilvl="4" w:tplc="04090003" w:tentative="1">
+      <w:start w:val="1"/>
+      <w:numFmt w:val="bullet"/>
+      <w:lvlText w:val="o"/>
+      <w:lvlJc w:val="left"/>
+      <w:pPr>
+        <w:ind w:left="3600" w:hanging="360"/>
+      </w:pPr>
+      <w:rPr>
+        <w:rFonts w:ascii="Courier New" w:hAnsi="Courier New" w:cs="Courier New" w:hint="default"/>
+      </w:rPr>
+    </w:lvl>
+    <w:lvl w:ilvl="5" w:tplc="04090005" w:tentative="1">
+      <w:start w:val="1"/>
+      <w:numFmt w:val="bullet"/>
+      <w:lvlText w:val=""/>
+      <w:lvlJc w:val="left"/>
+      <w:pPr>
+        <w:ind w:left="4320" w:hanging="360"/>
+      </w:pPr>
+      <w:rPr>
+        <w:rFonts w:ascii="Wingdings" w:hAnsi="Wingdings" w:hint="default"/>
+      </w:rPr>
+    </w:lvl>
+    <w:lvl w:ilvl="6" w:tplc="04090001" w:tentative="1">
+      <w:start w:val="1"/>
+      <w:numFmt w:val="bullet"/>
+      <w:lvlText w:val=""/>
+      <w:lvlJc w:val="left"/>
+      <w:pPr>
+        <w:ind w:left="5040" w:hanging="360"/>
+      </w:pPr>
+      <w:rPr>
+        <w:rFonts w:ascii="Symbol" w:hAnsi="Symbol" w:hint="default"/>
+      </w:rPr>
+    </w:lvl>
+    <w:lvl w:ilvl="7" w:tplc="04090003" w:tentative="1">
+      <w:start w:val="1"/>
+      <w:numFmt w:val="bullet"/>
+      <w:lvlText w:val="o"/>
+      <w:lvlJc w:val="left"/>
+      <w:pPr>
+        <w:ind w:left="5760" w:hanging="360"/>
+      </w:pPr>
+      <w:rPr>
+        <w:rFonts w:ascii="Courier New" w:hAnsi="Courier New" w:cs="Courier New" w:hint="default"/>
+      </w:rPr>
+    </w:lvl>
+    <w:lvl w:ilvl="8" w:tplc="04090005" w:tentative="1">
+      <w:start w:val="1"/>
+      <w:numFmt w:val="bullet"/>
+      <w:lvlText w:val=""/>
+      <w:lvlJc w:val="left"/>
+      <w:pPr>
+        <w:ind w:left="6480" w:hanging="360"/>
+      </w:pPr>
+      <w:rPr>
+        <w:rFonts w:ascii="Wingdings" w:hAnsi="Wingdings" w:hint="default"/>
+      </w:rPr>
+    </w:lvl>
+  </w:abstractNum>
+  <w:abstractNum w:abstractNumId="1" w15:restartNumberingAfterBreak="0">
+    <w:nsid w:val="7CA64FC1"/>
+    <w:multiLevelType w:val="hybridMultilevel"/>
+    <w:tmpl w:val="187EFDFC"/>
+    <w:lvl w:ilvl="0" w:tplc="0409000B">
+      <w:start w:val="1"/>
+      <w:numFmt w:val="bullet"/>
+      <w:lvlText w:val=""/>
+      <w:lvlJc w:val="left"/>
+      <w:pPr>
+        <w:ind w:left="720" w:hanging="360"/>
+      </w:pPr>
+      <w:rPr>
+        <w:rFonts w:ascii="Wingdings" w:hAnsi="Wingdings" w:hint="default"/>
+      </w:rPr>
+    </w:lvl>
+    <w:lvl w:ilvl="1" w:tplc="04090003" w:tentative="1">
+      <w:start w:val="1"/>
+      <w:numFmt w:val="bullet"/>
+      <w:lvlText w:val="o"/>
+      <w:lvlJc w:val="left"/>
+      <w:pPr>
+        <w:ind w:left="1440" w:hanging="360"/>
+      </w:pPr>
+      <w:rPr>
+        <w:rFonts w:ascii="Courier New" w:hAnsi="Courier New" w:cs="Courier New" w:hint="default"/>
+      </w:rPr>
+    </w:lvl>
+    <w:lvl w:ilvl="2" w:tplc="04090005" w:tentative="1">
+      <w:start w:val="1"/>
+      <w:numFmt w:val="bullet"/>
+      <w:lvlText w:val=""/>
+      <w:lvlJc w:val="left"/>
+      <w:pPr>
+        <w:ind w:left="2160" w:hanging="360"/>
+      </w:pPr>
+      <w:rPr>
+        <w:rFonts w:ascii="Wingdings" w:hAnsi="Wingdings" w:hint="default"/>
+      </w:rPr>
+    </w:lvl>
+    <w:lvl w:ilvl="3" w:tplc="04090001" w:tentative="1">
+      <w:start w:val="1"/>
+      <w:numFmt w:val="bullet"/>
+      <w:lvlText w:val=""/>
+      <w:lvlJc w:val="left"/>
+      <w:pPr>
+        <w:ind w:left="2880" w:hanging="360"/>
+      </w:pPr>
+      <w:rPr>
+        <w:rFonts w:ascii="Symbol" w:hAnsi="Symbol" w:hint="default"/>
+      </w:rPr>
+    </w:lvl>
+    <w:lvl w:ilvl="4" w:tplc="04090003" w:tentative="1">
+      <w:start w:val="1"/>
+      <w:numFmt w:val="bullet"/>
+      <w:lvlText w:val="o"/>
+      <w:lvlJc w:val="left"/>
+      <w:pPr>
+        <w:ind w:left="3600" w:hanging="360"/>
+      </w:pPr>
+      <w:rPr>
+        <w:rFonts w:ascii="Courier New" w:hAnsi="Courier New" w:cs="Courier New" w:hint="default"/>
+      </w:rPr>
+    </w:lvl>
+    <w:lvl w:ilvl="5" w:tplc="04090005" w:tentative="1">
+      <w:start w:val="1"/>
+      <w:numFmt w:val="bullet"/>
+      <w:lvlText w:val=""/>
+      <w:lvlJc w:val="left"/>
+      <w:pPr>
+        <w:ind w:left="4320" w:hanging="360"/>
+      </w:pPr>
+      <w:rPr>
+        <w:rFonts w:ascii="Wingdings" w:hAnsi="Wingdings" w:hint="default"/>
+      </w:rPr>
+    </w:lvl>
+    <w:lvl w:ilvl="6" w:tplc="04090001" w:tentative="1">
+      <w:start w:val="1"/>
+      <w:numFmt w:val="bullet"/>
+      <w:lvlText w:val=""/>
+      <w:lvlJc w:val="left"/>
+      <w:pPr>
+        <w:ind w:left="5040" w:hanging="360"/>
+      </w:pPr>
+      <w:rPr>
+        <w:rFonts w:ascii="Symbol" w:hAnsi="Symbol" w:hint="default"/>
+      </w:rPr>
+    </w:lvl>
+    <w:lvl w:ilvl="7" w:tplc="04090003" w:tentative="1">
+      <w:start w:val="1"/>
+      <w:numFmt w:val="bullet"/>
+      <w:lvlText w:val="o"/>
+      <w:lvlJc w:val="left"/>
+      <w:pPr>
+        <w:ind w:left="5760" w:hanging="360"/>
+      </w:pPr>
+      <w:rPr>
+        <w:rFonts w:ascii="Courier New" w:hAnsi="Courier New" w:cs="Courier New" w:hint="default"/>
+      </w:rPr>
+    </w:lvl>
+    <w:lvl w:ilvl="8" w:tplc="04090005" w:tentative="1">
+      <w:start w:val="1"/>
+      <w:numFmt w:val="bullet"/>
+      <w:lvlText w:val=""/>
+      <w:lvlJc w:val="left"/>
+      <w:pPr>
+        <w:ind w:left="6480" w:hanging="360"/>
+      </w:pPr>
+      <w:rPr>
+        <w:rFonts w:ascii="Wingdings" w:hAnsi="Wingdings" w:hint="default"/>
+      </w:rPr>
+    </w:lvl>
+  </w:abstractNum>
+  <w:num w:numId="1" w16cid:durableId="980770905">
+    <w:abstractNumId w:val="1"/>
+  </w:num>
+  <w:num w:numId="2" w16cid:durableId="1145391192">
+    <w:abstractNumId w:val="0"/>
+  </w:num>
+</w:numbering>
 </file>
 
 <file path=word/styles.xml><?xml version="1.0" encoding="utf-8"?>
@@ -1934,6 +3087,28 @@
       <w:szCs w:val="32"/>
     </w:rPr>
   </w:style>
+  <w:style w:type="paragraph" w:styleId="Ttulo2">
+    <w:name w:val="heading 2"/>
+    <w:basedOn w:val="Normal"/>
+    <w:next w:val="Normal"/>
+    <w:link w:val="Ttulo2Car"/>
+    <w:uiPriority w:val="9"/>
+    <w:unhideWhenUsed/>
+    <w:qFormat/>
+    <w:rsid w:val="0076156E"/>
+    <w:pPr>
+      <w:keepNext/>
+      <w:keepLines/>
+      <w:spacing w:before="40" w:after="0"/>
+      <w:outlineLvl w:val="1"/>
+    </w:pPr>
+    <w:rPr>
+      <w:rFonts w:asciiTheme="majorHAnsi" w:eastAsiaTheme="majorEastAsia" w:hAnsiTheme="majorHAnsi" w:cstheme="majorBidi"/>
+      <w:color w:val="2F5496" w:themeColor="accent1" w:themeShade="BF"/>
+      <w:sz w:val="26"/>
+      <w:szCs w:val="26"/>
+    </w:rPr>
+  </w:style>
   <w:style w:type="character" w:default="1" w:styleId="Fuentedeprrafopredeter">
     <w:name w:val="Default Paragraph Font"/>
     <w:uiPriority w:val="1"/>
@@ -2008,6 +3183,87 @@
       <w:color w:val="0563C1" w:themeColor="hyperlink"/>
       <w:u w:val="single"/>
     </w:rPr>
+  </w:style>
+  <w:style w:type="character" w:customStyle="1" w:styleId="Ttulo2Car">
+    <w:name w:val="Título 2 Car"/>
+    <w:basedOn w:val="Fuentedeprrafopredeter"/>
+    <w:link w:val="Ttulo2"/>
+    <w:uiPriority w:val="9"/>
+    <w:rsid w:val="0076156E"/>
+    <w:rPr>
+      <w:rFonts w:asciiTheme="majorHAnsi" w:eastAsiaTheme="majorEastAsia" w:hAnsiTheme="majorHAnsi" w:cstheme="majorBidi"/>
+      <w:color w:val="2F5496" w:themeColor="accent1" w:themeShade="BF"/>
+      <w:sz w:val="26"/>
+      <w:szCs w:val="26"/>
+    </w:rPr>
+  </w:style>
+  <w:style w:type="paragraph" w:styleId="TDC2">
+    <w:name w:val="toc 2"/>
+    <w:basedOn w:val="Normal"/>
+    <w:next w:val="Normal"/>
+    <w:autoRedefine/>
+    <w:uiPriority w:val="39"/>
+    <w:unhideWhenUsed/>
+    <w:rsid w:val="0076156E"/>
+    <w:pPr>
+      <w:spacing w:after="100"/>
+      <w:ind w:left="220"/>
+    </w:pPr>
+  </w:style>
+  <w:style w:type="paragraph" w:styleId="Encabezado">
+    <w:name w:val="header"/>
+    <w:basedOn w:val="Normal"/>
+    <w:link w:val="EncabezadoCar"/>
+    <w:uiPriority w:val="99"/>
+    <w:unhideWhenUsed/>
+    <w:rsid w:val="0076156E"/>
+    <w:pPr>
+      <w:tabs>
+        <w:tab w:val="center" w:pos="4419"/>
+        <w:tab w:val="right" w:pos="8838"/>
+      </w:tabs>
+      <w:spacing w:after="0" w:line="240" w:lineRule="auto"/>
+    </w:pPr>
+  </w:style>
+  <w:style w:type="character" w:customStyle="1" w:styleId="EncabezadoCar">
+    <w:name w:val="Encabezado Car"/>
+    <w:basedOn w:val="Fuentedeprrafopredeter"/>
+    <w:link w:val="Encabezado"/>
+    <w:uiPriority w:val="99"/>
+    <w:rsid w:val="0076156E"/>
+  </w:style>
+  <w:style w:type="paragraph" w:styleId="Piedepgina">
+    <w:name w:val="footer"/>
+    <w:basedOn w:val="Normal"/>
+    <w:link w:val="PiedepginaCar"/>
+    <w:uiPriority w:val="99"/>
+    <w:unhideWhenUsed/>
+    <w:rsid w:val="0076156E"/>
+    <w:pPr>
+      <w:tabs>
+        <w:tab w:val="center" w:pos="4419"/>
+        <w:tab w:val="right" w:pos="8838"/>
+      </w:tabs>
+      <w:spacing w:after="0" w:line="240" w:lineRule="auto"/>
+    </w:pPr>
+  </w:style>
+  <w:style w:type="character" w:customStyle="1" w:styleId="PiedepginaCar">
+    <w:name w:val="Pie de página Car"/>
+    <w:basedOn w:val="Fuentedeprrafopredeter"/>
+    <w:link w:val="Piedepgina"/>
+    <w:uiPriority w:val="99"/>
+    <w:rsid w:val="0076156E"/>
+  </w:style>
+  <w:style w:type="paragraph" w:styleId="Prrafodelista">
+    <w:name w:val="List Paragraph"/>
+    <w:basedOn w:val="Normal"/>
+    <w:uiPriority w:val="34"/>
+    <w:qFormat/>
+    <w:rsid w:val="001756F6"/>
+    <w:pPr>
+      <w:ind w:left="720"/>
+      <w:contextualSpacing/>
+    </w:pPr>
   </w:style>
 </w:styles>
 </file>

</xml_diff>